<commit_message>
one list no structure
</commit_message>
<xml_diff>
--- a/combined_materials/combined_materials_13_10_2025.docx
+++ b/combined_materials/combined_materials_13_10_2025.docx
@@ -13,8 +13,8 @@
           <w:noProof/>
         </w:rPr>
         <w:drawing>
-          <wp:inline distT="0" distB="0" distL="0" distR="0" wp14:anchorId="63ADE235" wp14:editId="20CBF3C8">
-            <wp:extent cx="4572000" cy="2363152"/>
+          <wp:inline distT="0" distB="0" distL="0" distR="0" wp14:anchorId="35BA5FE8" wp14:editId="49FE137C">
+            <wp:extent cx="4572000" cy="2758440"/>
             <wp:effectExtent l="0" t="0" r="0" b="0"/>
             <wp:docPr id="1" name="Picture 1"/>
             <wp:cNvGraphicFramePr>
@@ -36,7 +36,7 @@
                   <pic:spPr>
                     <a:xfrm>
                       <a:off x="0" y="0"/>
-                      <a:ext cx="4572000" cy="2363152"/>
+                      <a:ext cx="4572000" cy="2758440"/>
                     </a:xfrm>
                     <a:prstGeom prst="rect">
                       <a:avLst/>
@@ -52,15 +52,52 @@
     <w:p/>
     <w:p>
       <w:r>
-        <w:br w:type="page"/>
+        <w:t>это базовый минимум</w:t>
       </w:r>
     </w:p>
     <w:p>
       <w:r>
-        <w:lastRenderedPageBreak/>
-        <w:t>﻿это базовый минимум</w:t>
+        <w:rPr>
+          <w:noProof/>
+        </w:rPr>
+        <w:drawing>
+          <wp:inline distT="0" distB="0" distL="0" distR="0" wp14:anchorId="333E4B79" wp14:editId="77E2291C">
+            <wp:extent cx="4572000" cy="3429000"/>
+            <wp:effectExtent l="0" t="0" r="0" b="0"/>
+            <wp:docPr id="2" name="Picture 2"/>
+            <wp:cNvGraphicFramePr>
+              <a:graphicFrameLocks xmlns:a="http://schemas.openxmlformats.org/drawingml/2006/main" noChangeAspect="1"/>
+            </wp:cNvGraphicFramePr>
+            <a:graphic xmlns:a="http://schemas.openxmlformats.org/drawingml/2006/main">
+              <a:graphicData uri="http://schemas.openxmlformats.org/drawingml/2006/picture">
+                <pic:pic xmlns:pic="http://schemas.openxmlformats.org/drawingml/2006/picture">
+                  <pic:nvPicPr>
+                    <pic:cNvPr id="0" name="image.jpg"/>
+                    <pic:cNvPicPr/>
+                  </pic:nvPicPr>
+                  <pic:blipFill>
+                    <a:blip r:embed="rId7"/>
+                    <a:stretch>
+                      <a:fillRect/>
+                    </a:stretch>
+                  </pic:blipFill>
+                  <pic:spPr>
+                    <a:xfrm>
+                      <a:off x="0" y="0"/>
+                      <a:ext cx="4572000" cy="3429000"/>
+                    </a:xfrm>
+                    <a:prstGeom prst="rect">
+                      <a:avLst/>
+                    </a:prstGeom>
+                  </pic:spPr>
+                </pic:pic>
+              </a:graphicData>
+            </a:graphic>
+          </wp:inline>
+        </w:drawing>
       </w:r>
     </w:p>
+    <w:p/>
     <w:sectPr>
       <w:pgSz w:w="12240" w:h="15840"/>
       <w:pgMar w:top="1440" w:right="1800" w:bottom="1440" w:left="1800" w:header="720" w:footer="720" w:gutter="0"/>
@@ -244,31 +281,31 @@
       </w:rPr>
     </w:lvl>
   </w:abstractNum>
-  <w:num w:numId="1" w16cid:durableId="2003047230">
+  <w:num w:numId="1" w16cid:durableId="456220194">
     <w:abstractNumId w:val="8"/>
   </w:num>
-  <w:num w:numId="2" w16cid:durableId="690959730">
+  <w:num w:numId="2" w16cid:durableId="672993501">
     <w:abstractNumId w:val="6"/>
   </w:num>
-  <w:num w:numId="3" w16cid:durableId="1781409388">
+  <w:num w:numId="3" w16cid:durableId="153647161">
     <w:abstractNumId w:val="5"/>
   </w:num>
-  <w:num w:numId="4" w16cid:durableId="1698192524">
+  <w:num w:numId="4" w16cid:durableId="983049517">
     <w:abstractNumId w:val="4"/>
   </w:num>
-  <w:num w:numId="5" w16cid:durableId="877815080">
+  <w:num w:numId="5" w16cid:durableId="590698919">
     <w:abstractNumId w:val="7"/>
   </w:num>
-  <w:num w:numId="6" w16cid:durableId="843401262">
+  <w:num w:numId="6" w16cid:durableId="1207985711">
     <w:abstractNumId w:val="3"/>
   </w:num>
-  <w:num w:numId="7" w16cid:durableId="7878739">
+  <w:num w:numId="7" w16cid:durableId="1630358748">
     <w:abstractNumId w:val="2"/>
   </w:num>
-  <w:num w:numId="8" w16cid:durableId="565071662">
+  <w:num w:numId="8" w16cid:durableId="1280068656">
     <w:abstractNumId w:val="1"/>
   </w:num>
-  <w:num w:numId="9" w16cid:durableId="535971760">
+  <w:num w:numId="9" w16cid:durableId="1867598769">
     <w:abstractNumId w:val="0"/>
   </w:num>
 </w:numbering>

</xml_diff>